<commit_message>
Added valid moves, navie algorithm, check, stalemate and few other will be added in next commit!!
</commit_message>
<xml_diff>
--- a/Co-Chess.docx
+++ b/Co-Chess.docx
@@ -79,7 +79,7 @@
                     <pic:cNvPicPr/>
                   </pic:nvPicPr>
                   <pic:blipFill>
-                    <a:blip r:embed="rId4"/>
+                    <a:blip r:embed="rId5"/>
                     <a:stretch>
                       <a:fillRect/>
                     </a:stretch>
@@ -114,7 +114,7 @@
         </w:rPr>
         <w:t xml:space="preserve">This the image of the chess board, I have created watching YouTube video by </w:t>
       </w:r>
-      <w:hyperlink r:id="rId5" w:history="1">
+      <w:hyperlink r:id="rId6" w:history="1">
         <w:r>
           <w:rPr>
             <w:rStyle w:val="Hyperlink"/>
@@ -406,21 +406,289 @@
       <w:pPr>
         <w:rPr>
           <w:rFonts w:ascii="Calibri" w:hAnsi="Calibri" w:cs="Calibri"/>
-        </w:rPr>
-      </w:pPr>
-      <w:r>
-        <w:rPr>
-          <w:rFonts w:ascii="Calibri" w:hAnsi="Calibri" w:cs="Calibri"/>
-        </w:rPr>
-        <w:t xml:space="preserve">Now completed unique ID for each valid move and overriding function in python to handle some problem (still trying to figure out) </w:t>
-      </w:r>
-      <w:r>
-        <w:rPr>
-          <w:rFonts w:ascii="Calibri" w:hAnsi="Calibri" w:cs="Calibri"/>
           <w:b/>
           <w:bCs/>
         </w:rPr>
+      </w:pPr>
+      <w:r>
+        <w:rPr>
+          <w:rFonts w:ascii="Calibri" w:hAnsi="Calibri" w:cs="Calibri"/>
+        </w:rPr>
+        <w:t xml:space="preserve">Now completed unique ID for each valid move and overriding function in python to handle some problem (still trying to figure out) </w:t>
+      </w:r>
+      <w:r>
+        <w:rPr>
+          <w:rFonts w:ascii="Calibri" w:hAnsi="Calibri" w:cs="Calibri"/>
+          <w:b/>
+          <w:bCs/>
+        </w:rPr>
         <w:t>TIME - 17:15</w:t>
+      </w:r>
+    </w:p>
+    <w:p>
+      <w:pPr>
+        <w:rPr>
+          <w:rFonts w:ascii="Calibri" w:hAnsi="Calibri" w:cs="Calibri"/>
+          <w:b/>
+          <w:bCs/>
+        </w:rPr>
+      </w:pPr>
+    </w:p>
+    <w:p>
+      <w:pPr>
+        <w:rPr>
+          <w:rFonts w:ascii="Calibri" w:hAnsi="Calibri" w:cs="Calibri"/>
+        </w:rPr>
+      </w:pPr>
+      <w:r>
+        <w:rPr>
+          <w:rFonts w:ascii="Calibri" w:hAnsi="Calibri" w:cs="Calibri"/>
+          <w:b/>
+          <w:bCs/>
+        </w:rPr>
+        <w:lastRenderedPageBreak/>
+        <w:t>Date</w:t>
+      </w:r>
+      <w:r>
+        <w:rPr>
+          <w:rFonts w:ascii="Calibri" w:hAnsi="Calibri" w:cs="Calibri"/>
+        </w:rPr>
+        <w:t>: 2</w:t>
+      </w:r>
+      <w:r>
+        <w:rPr>
+          <w:rFonts w:ascii="Calibri" w:hAnsi="Calibri" w:cs="Calibri"/>
+        </w:rPr>
+        <w:t>5</w:t>
+      </w:r>
+      <w:r>
+        <w:rPr>
+          <w:rFonts w:ascii="Calibri" w:hAnsi="Calibri" w:cs="Calibri"/>
+        </w:rPr>
+        <w:t>/01/26</w:t>
+      </w:r>
+    </w:p>
+    <w:p>
+      <w:pPr>
+        <w:rPr>
+          <w:rFonts w:ascii="Calibri" w:hAnsi="Calibri" w:cs="Calibri"/>
+        </w:rPr>
+      </w:pPr>
+      <w:r>
+        <w:rPr>
+          <w:rFonts w:ascii="Calibri" w:hAnsi="Calibri" w:cs="Calibri"/>
+        </w:rPr>
+        <w:t>Till today, we’ve completed chess board, pieces, undoing the moves and play chess like a toddler, we hard-coded the move and other moves were impossible.</w:t>
+      </w:r>
+    </w:p>
+    <w:p>
+      <w:pPr>
+        <w:rPr>
+          <w:rFonts w:ascii="Calibri" w:hAnsi="Calibri" w:cs="Calibri"/>
+        </w:rPr>
+      </w:pPr>
+      <w:r>
+        <w:rPr>
+          <w:rFonts w:ascii="Calibri" w:hAnsi="Calibri" w:cs="Calibri"/>
+        </w:rPr>
+        <w:t>Today will develop: more legal moves, working on pawns.</w:t>
+      </w:r>
+    </w:p>
+    <w:p>
+      <w:pPr>
+        <w:rPr>
+          <w:rFonts w:ascii="Calibri" w:hAnsi="Calibri" w:cs="Calibri"/>
+        </w:rPr>
+      </w:pPr>
+    </w:p>
+    <w:p>
+      <w:pPr>
+        <w:rPr>
+          <w:rFonts w:ascii="Calibri" w:hAnsi="Calibri" w:cs="Calibri"/>
+        </w:rPr>
+      </w:pPr>
+      <w:r>
+        <w:rPr>
+          <w:rFonts w:ascii="Calibri" w:hAnsi="Calibri" w:cs="Calibri"/>
+          <w:b/>
+          <w:bCs/>
+        </w:rPr>
+        <w:t xml:space="preserve">Date: </w:t>
+      </w:r>
+      <w:r>
+        <w:rPr>
+          <w:rFonts w:ascii="Calibri" w:hAnsi="Calibri" w:cs="Calibri"/>
+        </w:rPr>
+        <w:t>26/01/26</w:t>
+      </w:r>
+    </w:p>
+    <w:p>
+      <w:pPr>
+        <w:rPr>
+          <w:rFonts w:ascii="Calibri" w:hAnsi="Calibri" w:cs="Calibri"/>
+        </w:rPr>
+      </w:pPr>
+      <w:r>
+        <w:rPr>
+          <w:rFonts w:ascii="Calibri" w:hAnsi="Calibri" w:cs="Calibri"/>
+        </w:rPr>
+        <w:t>Thing completed:</w:t>
+      </w:r>
+    </w:p>
+    <w:p>
+      <w:pPr>
+        <w:pStyle w:val="ListParagraph"/>
+        <w:numPr>
+          <w:ilvl w:val="0"/>
+          <w:numId w:val="1"/>
+        </w:numPr>
+        <w:rPr>
+          <w:rFonts w:ascii="Calibri" w:hAnsi="Calibri" w:cs="Calibri"/>
+        </w:rPr>
+      </w:pPr>
+      <w:r>
+        <w:rPr>
+          <w:rFonts w:ascii="Calibri" w:hAnsi="Calibri" w:cs="Calibri"/>
+        </w:rPr>
+        <w:t>Pawn</w:t>
+      </w:r>
+    </w:p>
+    <w:p>
+      <w:pPr>
+        <w:pStyle w:val="ListParagraph"/>
+        <w:numPr>
+          <w:ilvl w:val="0"/>
+          <w:numId w:val="1"/>
+        </w:numPr>
+        <w:rPr>
+          <w:rFonts w:ascii="Calibri" w:hAnsi="Calibri" w:cs="Calibri"/>
+        </w:rPr>
+      </w:pPr>
+      <w:r>
+        <w:rPr>
+          <w:rFonts w:ascii="Calibri" w:hAnsi="Calibri" w:cs="Calibri"/>
+        </w:rPr>
+        <w:t xml:space="preserve">Rook </w:t>
+      </w:r>
+    </w:p>
+    <w:p>
+      <w:pPr>
+        <w:pStyle w:val="ListParagraph"/>
+        <w:numPr>
+          <w:ilvl w:val="0"/>
+          <w:numId w:val="1"/>
+        </w:numPr>
+        <w:rPr>
+          <w:rFonts w:ascii="Calibri" w:hAnsi="Calibri" w:cs="Calibri"/>
+        </w:rPr>
+      </w:pPr>
+      <w:r>
+        <w:rPr>
+          <w:rFonts w:ascii="Calibri" w:hAnsi="Calibri" w:cs="Calibri"/>
+        </w:rPr>
+        <w:t>Knight</w:t>
+      </w:r>
+    </w:p>
+    <w:p>
+      <w:pPr>
+        <w:pStyle w:val="ListParagraph"/>
+        <w:numPr>
+          <w:ilvl w:val="0"/>
+          <w:numId w:val="1"/>
+        </w:numPr>
+        <w:rPr>
+          <w:rFonts w:ascii="Calibri" w:hAnsi="Calibri" w:cs="Calibri"/>
+        </w:rPr>
+      </w:pPr>
+      <w:r>
+        <w:rPr>
+          <w:rFonts w:ascii="Calibri" w:hAnsi="Calibri" w:cs="Calibri"/>
+        </w:rPr>
+        <w:t xml:space="preserve">Bishop </w:t>
+      </w:r>
+    </w:p>
+    <w:p>
+      <w:pPr>
+        <w:pStyle w:val="ListParagraph"/>
+        <w:numPr>
+          <w:ilvl w:val="0"/>
+          <w:numId w:val="1"/>
+        </w:numPr>
+        <w:rPr>
+          <w:rFonts w:ascii="Calibri" w:hAnsi="Calibri" w:cs="Calibri"/>
+        </w:rPr>
+      </w:pPr>
+      <w:r>
+        <w:rPr>
+          <w:rFonts w:ascii="Calibri" w:hAnsi="Calibri" w:cs="Calibri"/>
+        </w:rPr>
+        <w:t>Queen</w:t>
+      </w:r>
+    </w:p>
+    <w:p>
+      <w:pPr>
+        <w:pStyle w:val="ListParagraph"/>
+        <w:numPr>
+          <w:ilvl w:val="0"/>
+          <w:numId w:val="1"/>
+        </w:numPr>
+        <w:rPr>
+          <w:rFonts w:ascii="Calibri" w:hAnsi="Calibri" w:cs="Calibri"/>
+        </w:rPr>
+      </w:pPr>
+      <w:r>
+        <w:rPr>
+          <w:rFonts w:ascii="Calibri" w:hAnsi="Calibri" w:cs="Calibri"/>
+        </w:rPr>
+        <w:t>King</w:t>
+      </w:r>
+    </w:p>
+    <w:p>
+      <w:pPr>
+        <w:pStyle w:val="ListParagraph"/>
+        <w:rPr>
+          <w:rFonts w:ascii="Calibri" w:hAnsi="Calibri" w:cs="Calibri"/>
+        </w:rPr>
+      </w:pPr>
+      <w:r>
+        <w:rPr>
+          <w:rFonts w:ascii="Calibri" w:hAnsi="Calibri" w:cs="Calibri"/>
+        </w:rPr>
+        <w:t xml:space="preserve">These are the moves &amp; rules  </w:t>
+      </w:r>
+    </w:p>
+    <w:p>
+      <w:pPr>
+        <w:rPr>
+          <w:rFonts w:ascii="Calibri" w:hAnsi="Calibri" w:cs="Calibri"/>
+        </w:rPr>
+      </w:pPr>
+      <w:r>
+        <w:rPr>
+          <w:rFonts w:ascii="Calibri" w:hAnsi="Calibri" w:cs="Calibri"/>
+          <w:b/>
+          <w:bCs/>
+        </w:rPr>
+        <w:t xml:space="preserve">Date: </w:t>
+      </w:r>
+      <w:r>
+        <w:rPr>
+          <w:rFonts w:ascii="Calibri" w:hAnsi="Calibri" w:cs="Calibri"/>
+        </w:rPr>
+        <w:t>30/01/26</w:t>
+      </w:r>
+    </w:p>
+    <w:p>
+      <w:pPr>
+        <w:rPr>
+          <w:rFonts w:ascii="Calibri" w:hAnsi="Calibri" w:cs="Calibri"/>
+        </w:rPr>
+      </w:pPr>
+      <w:r>
+        <w:rPr>
+          <w:rFonts w:ascii="Calibri" w:hAnsi="Calibri" w:cs="Calibri"/>
+        </w:rPr>
+        <w:t>Started with add suggestion to the board, like when you click on a piece it highlights and suggests the legal move. Then tracking the king’s positions has it the important piece in the game, made changes in the makemove function, undo function.</w:t>
       </w:r>
     </w:p>
     <w:sectPr>
@@ -431,6 +699,103 @@
     </w:sectPr>
   </w:body>
 </w:document>
+</file>
+
+<file path=word/numbering.xml><?xml version="1.0" encoding="utf-8"?>
+<w:numbering xmlns:wpc="http://schemas.microsoft.com/office/word/2010/wordprocessingCanvas" xmlns:cx="http://schemas.microsoft.com/office/drawing/2014/chartex" xmlns:cx1="http://schemas.microsoft.com/office/drawing/2015/9/8/chartex" xmlns:cx2="http://schemas.microsoft.com/office/drawing/2015/10/21/chartex" xmlns:cx3="http://schemas.microsoft.com/office/drawing/2016/5/9/chartex" xmlns:cx4="http://schemas.microsoft.com/office/drawing/2016/5/10/chartex" xmlns:cx5="http://schemas.microsoft.com/office/drawing/2016/5/11/chartex" xmlns:cx6="http://schemas.microsoft.com/office/drawing/2016/5/12/chartex" xmlns:cx7="http://schemas.microsoft.com/office/drawing/2016/5/13/chartex" xmlns:cx8="http://schemas.microsoft.com/office/drawing/2016/5/14/chartex" xmlns:mc="http://schemas.openxmlformats.org/markup-compatibility/2006" xmlns:aink="http://schemas.microsoft.com/office/drawing/2016/ink" xmlns:am3d="http://schemas.microsoft.com/office/drawing/2017/model3d" xmlns:o="urn:schemas-microsoft-com:office:office" xmlns:oel="http://schemas.microsoft.com/office/2019/extlst" xmlns:r="http://schemas.openxmlformats.org/officeDocument/2006/relationships" xmlns:m="http://schemas.openxmlformats.org/officeDocument/2006/math" xmlns:v="urn:schemas-microsoft-com:vml" xmlns:wp14="http://schemas.microsoft.com/office/word/2010/wordprocessingDrawing" xmlns:wp="http://schemas.openxmlformats.org/drawingml/2006/wordprocessingDrawing" xmlns:w10="urn:schemas-microsoft-com:office:word" xmlns:w="http://schemas.openxmlformats.org/wordprocessingml/2006/main" xmlns:w14="http://schemas.microsoft.com/office/word/2010/wordml" xmlns:w15="http://schemas.microsoft.com/office/word/2012/wordml" xmlns:w16cex="http://schemas.microsoft.com/office/word/2018/wordml/cex" xmlns:w16cid="http://schemas.microsoft.com/office/word/2016/wordml/cid" xmlns:w16="http://schemas.microsoft.com/office/word/2018/wordml" xmlns:w16du="http://schemas.microsoft.com/office/word/2023/wordml/word16du" xmlns:w16sdtdh="http://schemas.microsoft.com/office/word/2020/wordml/sdtdatahash" xmlns:w16sdtfl="http://schemas.microsoft.com/office/word/2024/wordml/sdtformatlock" xmlns:w16se="http://schemas.microsoft.com/office/word/2015/wordml/symex" xmlns:wpg="http://schemas.microsoft.com/office/word/2010/wordprocessingGroup" xmlns:wpi="http://schemas.microsoft.com/office/word/2010/wordprocessingInk" xmlns:wne="http://schemas.microsoft.com/office/word/2006/wordml" xmlns:wps="http://schemas.microsoft.com/office/word/2010/wordprocessingShape" mc:Ignorable="w14 w15 w16se w16cid w16 w16cex w16sdtdh w16sdtfl w16du wp14">
+  <w:abstractNum w:abstractNumId="0" w15:restartNumberingAfterBreak="0">
+    <w:nsid w:val="4E554A1A"/>
+    <w:multiLevelType w:val="hybridMultilevel"/>
+    <w:tmpl w:val="6122C3A4"/>
+    <w:lvl w:ilvl="0" w:tplc="0409000F">
+      <w:start w:val="1"/>
+      <w:numFmt w:val="decimal"/>
+      <w:lvlText w:val="%1."/>
+      <w:lvlJc w:val="left"/>
+      <w:pPr>
+        <w:ind w:left="720" w:hanging="360"/>
+      </w:pPr>
+      <w:rPr>
+        <w:rFonts w:hint="default"/>
+      </w:rPr>
+    </w:lvl>
+    <w:lvl w:ilvl="1" w:tplc="04090019" w:tentative="1">
+      <w:start w:val="1"/>
+      <w:numFmt w:val="lowerLetter"/>
+      <w:lvlText w:val="%2."/>
+      <w:lvlJc w:val="left"/>
+      <w:pPr>
+        <w:ind w:left="1440" w:hanging="360"/>
+      </w:pPr>
+    </w:lvl>
+    <w:lvl w:ilvl="2" w:tplc="0409001B" w:tentative="1">
+      <w:start w:val="1"/>
+      <w:numFmt w:val="lowerRoman"/>
+      <w:lvlText w:val="%3."/>
+      <w:lvlJc w:val="right"/>
+      <w:pPr>
+        <w:ind w:left="2160" w:hanging="180"/>
+      </w:pPr>
+    </w:lvl>
+    <w:lvl w:ilvl="3" w:tplc="0409000F" w:tentative="1">
+      <w:start w:val="1"/>
+      <w:numFmt w:val="decimal"/>
+      <w:lvlText w:val="%4."/>
+      <w:lvlJc w:val="left"/>
+      <w:pPr>
+        <w:ind w:left="2880" w:hanging="360"/>
+      </w:pPr>
+    </w:lvl>
+    <w:lvl w:ilvl="4" w:tplc="04090019" w:tentative="1">
+      <w:start w:val="1"/>
+      <w:numFmt w:val="lowerLetter"/>
+      <w:lvlText w:val="%5."/>
+      <w:lvlJc w:val="left"/>
+      <w:pPr>
+        <w:ind w:left="3600" w:hanging="360"/>
+      </w:pPr>
+    </w:lvl>
+    <w:lvl w:ilvl="5" w:tplc="0409001B" w:tentative="1">
+      <w:start w:val="1"/>
+      <w:numFmt w:val="lowerRoman"/>
+      <w:lvlText w:val="%6."/>
+      <w:lvlJc w:val="right"/>
+      <w:pPr>
+        <w:ind w:left="4320" w:hanging="180"/>
+      </w:pPr>
+    </w:lvl>
+    <w:lvl w:ilvl="6" w:tplc="0409000F" w:tentative="1">
+      <w:start w:val="1"/>
+      <w:numFmt w:val="decimal"/>
+      <w:lvlText w:val="%7."/>
+      <w:lvlJc w:val="left"/>
+      <w:pPr>
+        <w:ind w:left="5040" w:hanging="360"/>
+      </w:pPr>
+    </w:lvl>
+    <w:lvl w:ilvl="7" w:tplc="04090019" w:tentative="1">
+      <w:start w:val="1"/>
+      <w:numFmt w:val="lowerLetter"/>
+      <w:lvlText w:val="%8."/>
+      <w:lvlJc w:val="left"/>
+      <w:pPr>
+        <w:ind w:left="5760" w:hanging="360"/>
+      </w:pPr>
+    </w:lvl>
+    <w:lvl w:ilvl="8" w:tplc="0409001B" w:tentative="1">
+      <w:start w:val="1"/>
+      <w:numFmt w:val="lowerRoman"/>
+      <w:lvlText w:val="%9."/>
+      <w:lvlJc w:val="right"/>
+      <w:pPr>
+        <w:ind w:left="6480" w:hanging="180"/>
+      </w:pPr>
+    </w:lvl>
+  </w:abstractNum>
+  <w:num w:numId="1" w16cid:durableId="563956471">
+    <w:abstractNumId w:val="0"/>
+  </w:num>
+</w:numbering>
 </file>
 
 <file path=word/styles.xml><?xml version="1.0" encoding="utf-8"?>

</xml_diff>